<commit_message>
Final draft of Project Prospectus
</commit_message>
<xml_diff>
--- a/5572 FINAL PROJ REPO/Felzan Project Prospectus.docx
+++ b/5572 FINAL PROJ REPO/Felzan Project Prospectus.docx
@@ -153,6 +153,7 @@
       <w:pPr>
         <w:rPr>
           <w:rFonts w:ascii="Times New Roman" w:eastAsia="Times New Roman" w:hAnsi="Times New Roman" w:cs="Times New Roman"/>
+          <w:b/>
         </w:rPr>
       </w:pPr>
       <w:r>
@@ -162,6 +163,13 @@
         </w:rPr>
         <w:t>Project Repository:</w:t>
       </w:r>
+    </w:p>
+    <w:p>
+      <w:pPr>
+        <w:rPr>
+          <w:rFonts w:ascii="Times New Roman" w:eastAsia="Times New Roman" w:hAnsi="Times New Roman" w:cs="Times New Roman"/>
+        </w:rPr>
+      </w:pPr>
       <w:r>
         <w:rPr>
           <w:rFonts w:ascii="Times New Roman" w:eastAsia="Times New Roman" w:hAnsi="Times New Roman" w:cs="Times New Roman"/>
@@ -170,18 +178,76 @@
           <w:sz w:val="20"/>
           <w:szCs w:val="20"/>
         </w:rPr>
+        <w:tab/>
+      </w:r>
+      <w:r>
+        <w:rPr>
+          <w:rFonts w:ascii="Times New Roman" w:eastAsia="Times New Roman" w:hAnsi="Times New Roman" w:cs="Times New Roman"/>
+          <w:i/>
+          <w:color w:val="D0CECE"/>
+          <w:sz w:val="20"/>
+          <w:szCs w:val="20"/>
+        </w:rPr>
         <w:t xml:space="preserve"> </w:t>
       </w:r>
-      <w:r>
-        <w:rPr>
-          <w:rFonts w:ascii="Times New Roman" w:eastAsia="Times New Roman" w:hAnsi="Times New Roman" w:cs="Times New Roman"/>
-          <w:i/>
-          <w:color w:val="000000" w:themeColor="text1"/>
-          <w:szCs w:val="20"/>
-          <w:highlight w:val="yellow"/>
-        </w:rPr>
-        <w:t>CREATE FINAL PROJ REPOSITORY</w:t>
-      </w:r>
+      <w:hyperlink r:id="rId6" w:history="1">
+        <w:r>
+          <w:rPr>
+            <w:rStyle w:val="Hyperlink"/>
+            <w:rFonts w:ascii="Times New Roman" w:eastAsia="Times New Roman" w:hAnsi="Times New Roman" w:cs="Times New Roman"/>
+            <w:i/>
+            <w:szCs w:val="20"/>
+          </w:rPr>
+          <w:t>https://github.com/fezfelzan/GIS5572.git</w:t>
+        </w:r>
+      </w:hyperlink>
+      <w:r>
+        <w:rPr>
+          <w:rFonts w:ascii="Times New Roman" w:eastAsia="Times New Roman" w:hAnsi="Times New Roman" w:cs="Times New Roman"/>
+          <w:i/>
+          <w:color w:val="000000" w:themeColor="text1"/>
+          <w:szCs w:val="20"/>
+        </w:rPr>
+        <w:t xml:space="preserve"> </w:t>
+      </w:r>
+      <w:r>
+        <w:rPr>
+          <w:rFonts w:ascii="Times New Roman" w:eastAsia="Times New Roman" w:hAnsi="Times New Roman" w:cs="Times New Roman"/>
+          <w:color w:val="000000" w:themeColor="text1"/>
+          <w:szCs w:val="20"/>
+        </w:rPr>
+        <w:t>(navigate to “</w:t>
+      </w:r>
+      <w:r>
+        <w:rPr>
+          <w:rFonts w:ascii="Times New Roman" w:eastAsia="Times New Roman" w:hAnsi="Times New Roman" w:cs="Times New Roman"/>
+          <w:color w:val="000000" w:themeColor="text1"/>
+          <w:szCs w:val="20"/>
+        </w:rPr>
+        <w:t>5572 FINAL PROJ REPO</w:t>
+      </w:r>
+      <w:r>
+        <w:rPr>
+          <w:rFonts w:ascii="Times New Roman" w:eastAsia="Times New Roman" w:hAnsi="Times New Roman" w:cs="Times New Roman"/>
+          <w:color w:val="000000" w:themeColor="text1"/>
+          <w:szCs w:val="20"/>
+        </w:rPr>
+        <w:t>”)</w:t>
+      </w:r>
+    </w:p>
+    <w:p>
+      <w:pPr>
+        <w:rPr>
+          <w:rFonts w:ascii="Times New Roman" w:eastAsia="Times New Roman" w:hAnsi="Times New Roman" w:cs="Times New Roman"/>
+        </w:rPr>
+      </w:pPr>
+    </w:p>
+    <w:p>
+      <w:pPr>
+        <w:rPr>
+          <w:rFonts w:ascii="Times New Roman" w:eastAsia="Times New Roman" w:hAnsi="Times New Roman" w:cs="Times New Roman"/>
+        </w:rPr>
+      </w:pPr>
     </w:p>
     <w:p>
       <w:pPr>
@@ -222,13 +288,6 @@
           <w:rFonts w:ascii="Times New Roman" w:eastAsia="Times New Roman" w:hAnsi="Times New Roman" w:cs="Times New Roman"/>
         </w:rPr>
         <w:tab/>
-      </w:r>
-      <w:bookmarkStart w:id="0" w:name="_GoBack"/>
-      <w:bookmarkEnd w:id="0"/>
-      <w:r>
-        <w:rPr>
-          <w:rFonts w:ascii="Times New Roman" w:eastAsia="Times New Roman" w:hAnsi="Times New Roman" w:cs="Times New Roman"/>
-        </w:rPr>
         <w:t>This project explores the variation in styles of radio-played music across the US in semi-real-time. The website “</w:t>
       </w:r>
       <w:proofErr w:type="spellStart"/>
@@ -245,7 +304,31 @@
         <w:rPr>
           <w:rFonts w:ascii="Times New Roman" w:eastAsia="Times New Roman" w:hAnsi="Times New Roman" w:cs="Times New Roman"/>
         </w:rPr>
-        <w:t xml:space="preserve">” will be used for the main source of radio data, and audio information from various radio station’s live streams will be the source data for “popular” local music. Clips from each stream will be analyzed to determine a repository of song names for each station over a given time interval, and the song name information will be programmatically routed into </w:t>
+        <w:t xml:space="preserve">” will be used for the main source of radio data, and audio information from various radio station’s live streams will be the source data for “popular” local music. Clips from each </w:t>
+      </w:r>
+      <w:r>
+        <w:rPr>
+          <w:rFonts w:ascii="Times New Roman" w:eastAsia="Times New Roman" w:hAnsi="Times New Roman" w:cs="Times New Roman"/>
+        </w:rPr>
+        <w:t xml:space="preserve">radio station’s </w:t>
+      </w:r>
+      <w:r>
+        <w:rPr>
+          <w:rFonts w:ascii="Times New Roman" w:eastAsia="Times New Roman" w:hAnsi="Times New Roman" w:cs="Times New Roman"/>
+        </w:rPr>
+        <w:t>stream will be</w:t>
+      </w:r>
+      <w:r>
+        <w:rPr>
+          <w:rFonts w:ascii="Times New Roman" w:eastAsia="Times New Roman" w:hAnsi="Times New Roman" w:cs="Times New Roman"/>
+        </w:rPr>
+        <w:t xml:space="preserve"> collected and </w:t>
+      </w:r>
+      <w:r>
+        <w:rPr>
+          <w:rFonts w:ascii="Times New Roman" w:eastAsia="Times New Roman" w:hAnsi="Times New Roman" w:cs="Times New Roman"/>
+        </w:rPr>
+        <w:t xml:space="preserve">programmatically routed into </w:t>
       </w:r>
       <w:proofErr w:type="spellStart"/>
       <w:r>
@@ -259,8 +342,51 @@
         <w:rPr>
           <w:rFonts w:ascii="Times New Roman" w:eastAsia="Times New Roman" w:hAnsi="Times New Roman" w:cs="Times New Roman"/>
         </w:rPr>
-        <w:t xml:space="preserve"> API to return aggregated song genre information. Through knowing the styles of music that receive the most airplay in different areas of the US, further music-oriented marketing decisions may be made on a daily, monthly, or yearly scale.</w:t>
-      </w:r>
+        <w:t xml:space="preserve"> API to return </w:t>
+      </w:r>
+      <w:r>
+        <w:rPr>
+          <w:rFonts w:ascii="Times New Roman" w:eastAsia="Times New Roman" w:hAnsi="Times New Roman" w:cs="Times New Roman"/>
+        </w:rPr>
+        <w:t xml:space="preserve">song name information, which will be further routed into a music library database’s API to </w:t>
+      </w:r>
+      <w:r>
+        <w:rPr>
+          <w:rFonts w:ascii="Times New Roman" w:eastAsia="Times New Roman" w:hAnsi="Times New Roman" w:cs="Times New Roman"/>
+        </w:rPr>
+        <w:t>return aggregated song genre information.</w:t>
+      </w:r>
+      <w:r>
+        <w:rPr>
+          <w:rFonts w:ascii="Times New Roman" w:eastAsia="Times New Roman" w:hAnsi="Times New Roman" w:cs="Times New Roman"/>
+        </w:rPr>
+        <w:t xml:space="preserve"> Understanding</w:t>
+      </w:r>
+      <w:r>
+        <w:rPr>
+          <w:rFonts w:ascii="Times New Roman" w:eastAsia="Times New Roman" w:hAnsi="Times New Roman" w:cs="Times New Roman"/>
+        </w:rPr>
+        <w:t xml:space="preserve"> the styles of music that receive the most airplay in different areas of the US</w:t>
+      </w:r>
+      <w:r>
+        <w:rPr>
+          <w:rFonts w:ascii="Times New Roman" w:eastAsia="Times New Roman" w:hAnsi="Times New Roman" w:cs="Times New Roman"/>
+        </w:rPr>
+        <w:t xml:space="preserve"> may allow</w:t>
+      </w:r>
+      <w:r>
+        <w:rPr>
+          <w:rFonts w:ascii="Times New Roman" w:eastAsia="Times New Roman" w:hAnsi="Times New Roman" w:cs="Times New Roman"/>
+        </w:rPr>
+        <w:t xml:space="preserve"> music-oriented marketing decisions may be made on a daily, monthly, or yearly scale.</w:t>
+      </w:r>
+    </w:p>
+    <w:p>
+      <w:pPr>
+        <w:rPr>
+          <w:rFonts w:ascii="Times New Roman" w:eastAsia="Times New Roman" w:hAnsi="Times New Roman" w:cs="Times New Roman"/>
+        </w:rPr>
+      </w:pPr>
     </w:p>
     <w:p>
       <w:pPr>
@@ -334,7 +460,31 @@
         <w:rPr>
           <w:rFonts w:ascii="Times New Roman" w:eastAsia="Times New Roman" w:hAnsi="Times New Roman" w:cs="Times New Roman"/>
         </w:rPr>
-        <w:t xml:space="preserve"> ArcGIS environment which programmatically records short audio clips from a series of self-selected radio stations across the US, routes the recordings to a music song identifier API, to further route the song names into a music library database – ultimately to return data which describes the highest frequency “types” or genres of songs across the US.</w:t>
+        <w:t xml:space="preserve"> ArcGIS environment which programmatically records short audio clips from a series of self-selected radio stations across the US, routes the recordings to a music song identifier API, </w:t>
+      </w:r>
+      <w:r>
+        <w:rPr>
+          <w:rFonts w:ascii="Times New Roman" w:eastAsia="Times New Roman" w:hAnsi="Times New Roman" w:cs="Times New Roman"/>
+        </w:rPr>
+        <w:t xml:space="preserve">in order </w:t>
+      </w:r>
+      <w:r>
+        <w:rPr>
+          <w:rFonts w:ascii="Times New Roman" w:eastAsia="Times New Roman" w:hAnsi="Times New Roman" w:cs="Times New Roman"/>
+        </w:rPr>
+        <w:t>to further route the song names into a music library database – ultimately return</w:t>
+      </w:r>
+      <w:r>
+        <w:rPr>
+          <w:rFonts w:ascii="Times New Roman" w:eastAsia="Times New Roman" w:hAnsi="Times New Roman" w:cs="Times New Roman"/>
+        </w:rPr>
+        <w:t>ing</w:t>
+      </w:r>
+      <w:r>
+        <w:rPr>
+          <w:rFonts w:ascii="Times New Roman" w:eastAsia="Times New Roman" w:hAnsi="Times New Roman" w:cs="Times New Roman"/>
+        </w:rPr>
+        <w:t xml:space="preserve"> data which describes the highest frequency genres of songs across the US.</w:t>
       </w:r>
       <w:r>
         <w:rPr>
@@ -366,13 +516,6 @@
         </w:rPr>
         <w:t xml:space="preserve"> trends across geographic space.</w:t>
       </w:r>
-    </w:p>
-    <w:p>
-      <w:pPr>
-        <w:rPr>
-          <w:rFonts w:ascii="Times New Roman" w:eastAsia="Times New Roman" w:hAnsi="Times New Roman" w:cs="Times New Roman"/>
-        </w:rPr>
-      </w:pPr>
     </w:p>
     <w:p>
       <w:pPr>
@@ -409,7 +552,7 @@
                     <pic:cNvPicPr/>
                   </pic:nvPicPr>
                   <pic:blipFill>
-                    <a:blip r:embed="rId6" cstate="print">
+                    <a:blip r:embed="rId7" cstate="print">
                       <a:extLst>
                         <a:ext uri="{28A0092B-C50C-407E-A947-70E740481C1C}">
                           <a14:useLocalDpi xmlns:a14="http://schemas.microsoft.com/office/drawing/2010/main" val="0"/>
@@ -577,6 +720,39 @@
       <w:pPr>
         <w:rPr>
           <w:rFonts w:ascii="Times New Roman" w:eastAsia="Times New Roman" w:hAnsi="Times New Roman" w:cs="Times New Roman"/>
+          <w:color w:val="D0CECE"/>
+          <w:sz w:val="20"/>
+          <w:szCs w:val="20"/>
+          <w:highlight w:val="yellow"/>
+        </w:rPr>
+      </w:pPr>
+    </w:p>
+    <w:p>
+      <w:pPr>
+        <w:rPr>
+          <w:rFonts w:ascii="Times New Roman" w:eastAsia="Times New Roman" w:hAnsi="Times New Roman" w:cs="Times New Roman"/>
+          <w:color w:val="D0CECE"/>
+          <w:sz w:val="20"/>
+          <w:szCs w:val="20"/>
+          <w:highlight w:val="yellow"/>
+        </w:rPr>
+      </w:pPr>
+    </w:p>
+    <w:p>
+      <w:pPr>
+        <w:rPr>
+          <w:rFonts w:ascii="Times New Roman" w:eastAsia="Times New Roman" w:hAnsi="Times New Roman" w:cs="Times New Roman"/>
+          <w:color w:val="D0CECE"/>
+          <w:sz w:val="20"/>
+          <w:szCs w:val="20"/>
+          <w:highlight w:val="yellow"/>
+        </w:rPr>
+      </w:pPr>
+    </w:p>
+    <w:p>
+      <w:pPr>
+        <w:rPr>
+          <w:rFonts w:ascii="Times New Roman" w:eastAsia="Times New Roman" w:hAnsi="Times New Roman" w:cs="Times New Roman"/>
           <w:i/>
           <w:color w:val="D0CECE"/>
           <w:sz w:val="20"/>
@@ -609,7 +785,7 @@
                     <pic:cNvPicPr/>
                   </pic:nvPicPr>
                   <pic:blipFill>
-                    <a:blip r:embed="rId7" cstate="print">
+                    <a:blip r:embed="rId8" cstate="print">
                       <a:extLst>
                         <a:ext uri="{28A0092B-C50C-407E-A947-70E740481C1C}">
                           <a14:useLocalDpi xmlns:a14="http://schemas.microsoft.com/office/drawing/2010/main" val="0"/>
@@ -645,7 +821,6 @@
       <w:pPr>
         <w:rPr>
           <w:rFonts w:ascii="Times New Roman" w:eastAsia="Times New Roman" w:hAnsi="Times New Roman" w:cs="Times New Roman"/>
-          <w:b/>
           <w:i/>
           <w:color w:val="000000" w:themeColor="text1"/>
           <w:sz w:val="20"/>
@@ -682,64 +857,103 @@
           <w:sz w:val="20"/>
           <w:szCs w:val="20"/>
         </w:rPr>
-        <w:t>2. Illustration/ sketch visualizing overlapping broadcast reaches on the Western US Coast. Each buffer will contain attribute information on frequency of each song genre played by; areas between overlapping buffers will be averaged using a weighted formula which considers the distance from each station, and the number of listeners tuned in to each.</w:t>
-      </w:r>
-    </w:p>
-    <w:p>
-      <w:pPr>
-        <w:rPr>
-          <w:rFonts w:ascii="Times New Roman" w:eastAsia="Times New Roman" w:hAnsi="Times New Roman" w:cs="Times New Roman"/>
-          <w:i/>
-          <w:color w:val="D0CECE"/>
-          <w:sz w:val="20"/>
-          <w:szCs w:val="20"/>
-          <w:highlight w:val="yellow"/>
-        </w:rPr>
-      </w:pPr>
-    </w:p>
-    <w:p>
-      <w:pPr>
-        <w:rPr>
-          <w:rFonts w:ascii="Times New Roman" w:eastAsia="Times New Roman" w:hAnsi="Times New Roman" w:cs="Times New Roman"/>
-          <w:i/>
-          <w:color w:val="D0CECE"/>
-          <w:sz w:val="20"/>
-          <w:szCs w:val="20"/>
-          <w:highlight w:val="yellow"/>
-        </w:rPr>
-      </w:pPr>
-    </w:p>
-    <w:p>
-      <w:pPr>
-        <w:rPr>
-          <w:rFonts w:ascii="Times New Roman" w:eastAsia="Times New Roman" w:hAnsi="Times New Roman" w:cs="Times New Roman"/>
-          <w:i/>
-          <w:color w:val="D0CECE"/>
-          <w:sz w:val="20"/>
-          <w:szCs w:val="20"/>
-          <w:highlight w:val="yellow"/>
-        </w:rPr>
-      </w:pPr>
-    </w:p>
-    <w:p>
-      <w:pPr>
-        <w:rPr>
-          <w:rFonts w:ascii="Times New Roman" w:eastAsia="Times New Roman" w:hAnsi="Times New Roman" w:cs="Times New Roman"/>
-          <w:i/>
-          <w:color w:val="000000" w:themeColor="text1"/>
-          <w:sz w:val="20"/>
-          <w:szCs w:val="20"/>
-        </w:rPr>
-      </w:pPr>
-      <w:r>
-        <w:rPr>
-          <w:rFonts w:ascii="Times New Roman" w:eastAsia="Times New Roman" w:hAnsi="Times New Roman" w:cs="Times New Roman"/>
-          <w:i/>
-          <w:color w:val="000000" w:themeColor="text1"/>
-          <w:sz w:val="20"/>
-          <w:szCs w:val="20"/>
-        </w:rPr>
-        <w:lastRenderedPageBreak/>
+        <w:t>2. Illustration/ sketch visualizing overlapping broadcast reaches on the Western US Coast. Each buffer will contain attribute information on frequency of each song genre play</w:t>
+      </w:r>
+      <w:r>
+        <w:rPr>
+          <w:rFonts w:ascii="Times New Roman" w:eastAsia="Times New Roman" w:hAnsi="Times New Roman" w:cs="Times New Roman"/>
+          <w:b/>
+          <w:i/>
+          <w:color w:val="000000" w:themeColor="text1"/>
+          <w:sz w:val="20"/>
+          <w:szCs w:val="20"/>
+        </w:rPr>
+        <w:t>ed in that area</w:t>
+      </w:r>
+      <w:r>
+        <w:rPr>
+          <w:rFonts w:ascii="Times New Roman" w:eastAsia="Times New Roman" w:hAnsi="Times New Roman" w:cs="Times New Roman"/>
+          <w:b/>
+          <w:i/>
+          <w:color w:val="000000" w:themeColor="text1"/>
+          <w:sz w:val="20"/>
+          <w:szCs w:val="20"/>
+        </w:rPr>
+        <w:t>; areas between overlapping buffers will be averaged using a weighted formula which considers the distance from each station, and the number of listeners tuned in to each.</w:t>
+      </w:r>
+      <w:r>
+        <w:rPr>
+          <w:rFonts w:ascii="Times New Roman" w:eastAsia="Times New Roman" w:hAnsi="Times New Roman" w:cs="Times New Roman"/>
+          <w:i/>
+          <w:color w:val="000000" w:themeColor="text1"/>
+          <w:sz w:val="20"/>
+          <w:szCs w:val="20"/>
+        </w:rPr>
+        <w:t xml:space="preserve"> </w:t>
+      </w:r>
+    </w:p>
+    <w:p>
+      <w:pPr>
+        <w:rPr>
+          <w:rFonts w:ascii="Times New Roman" w:eastAsia="Times New Roman" w:hAnsi="Times New Roman" w:cs="Times New Roman"/>
+          <w:i/>
+          <w:color w:val="000000" w:themeColor="text1"/>
+          <w:sz w:val="20"/>
+          <w:szCs w:val="20"/>
+        </w:rPr>
+      </w:pPr>
+    </w:p>
+    <w:p>
+      <w:pPr>
+        <w:rPr>
+          <w:rFonts w:ascii="Times New Roman" w:eastAsia="Times New Roman" w:hAnsi="Times New Roman" w:cs="Times New Roman"/>
+          <w:i/>
+          <w:color w:val="000000" w:themeColor="text1"/>
+          <w:sz w:val="20"/>
+          <w:szCs w:val="20"/>
+        </w:rPr>
+      </w:pPr>
+    </w:p>
+    <w:p>
+      <w:pPr>
+        <w:rPr>
+          <w:rFonts w:ascii="Times New Roman" w:eastAsia="Times New Roman" w:hAnsi="Times New Roman" w:cs="Times New Roman"/>
+          <w:i/>
+          <w:color w:val="000000" w:themeColor="text1"/>
+          <w:sz w:val="20"/>
+          <w:szCs w:val="20"/>
+        </w:rPr>
+      </w:pPr>
+    </w:p>
+    <w:p>
+      <w:pPr>
+        <w:rPr>
+          <w:rFonts w:ascii="Times New Roman" w:eastAsia="Times New Roman" w:hAnsi="Times New Roman" w:cs="Times New Roman"/>
+          <w:i/>
+          <w:color w:val="000000" w:themeColor="text1"/>
+          <w:sz w:val="20"/>
+          <w:szCs w:val="20"/>
+        </w:rPr>
+      </w:pPr>
+    </w:p>
+    <w:p>
+      <w:pPr>
+        <w:rPr>
+          <w:rFonts w:ascii="Times New Roman" w:eastAsia="Times New Roman" w:hAnsi="Times New Roman" w:cs="Times New Roman"/>
+          <w:i/>
+          <w:color w:val="000000" w:themeColor="text1"/>
+          <w:sz w:val="20"/>
+          <w:szCs w:val="20"/>
+        </w:rPr>
+      </w:pPr>
+      <w:r>
+        <w:rPr>
+          <w:rFonts w:ascii="Times New Roman" w:eastAsia="Times New Roman" w:hAnsi="Times New Roman" w:cs="Times New Roman"/>
+          <w:i/>
+          <w:color w:val="000000" w:themeColor="text1"/>
+          <w:sz w:val="20"/>
+          <w:szCs w:val="20"/>
+        </w:rPr>
         <w:t xml:space="preserve">Table 1. </w:t>
       </w:r>
       <w:r>
@@ -1152,225 +1366,6 @@
               </w:rPr>
               <w:t>mining  </w:t>
             </w:r>
-            <w:hyperlink r:id="rId8" w:tgtFrame="_blank" w:history="1">
-              <w:r>
-                <w:rPr>
-                  <w:rStyle w:val="Hyperlink"/>
-                  <w:rFonts w:ascii="Times New Roman" w:eastAsia="Times New Roman" w:hAnsi="Times New Roman" w:cs="Times New Roman"/>
-                  <w:sz w:val="20"/>
-                  <w:szCs w:val="20"/>
-                </w:rPr>
-                <w:t>http://radio.garden/</w:t>
-              </w:r>
-            </w:hyperlink>
-            <w:r>
-              <w:rPr>
-                <w:rFonts w:ascii="Times New Roman" w:eastAsia="Times New Roman" w:hAnsi="Times New Roman" w:cs="Times New Roman"/>
-                <w:color w:val="D0CECE"/>
-                <w:sz w:val="20"/>
-                <w:szCs w:val="20"/>
-              </w:rPr>
-              <w:t xml:space="preserve"> </w:t>
-            </w:r>
-            <w:r>
-              <w:rPr>
-                <w:rFonts w:ascii="Times New Roman" w:eastAsia="Times New Roman" w:hAnsi="Times New Roman" w:cs="Times New Roman"/>
-                <w:color w:val="000000" w:themeColor="text1"/>
-                <w:sz w:val="20"/>
-                <w:szCs w:val="20"/>
-              </w:rPr>
-              <w:t>)</w:t>
-            </w:r>
-            <w:r>
-              <w:rPr>
-                <w:rFonts w:ascii="Times New Roman" w:eastAsia="Times New Roman" w:hAnsi="Times New Roman" w:cs="Times New Roman"/>
-                <w:color w:val="D0CECE"/>
-                <w:sz w:val="20"/>
-                <w:szCs w:val="20"/>
-              </w:rPr>
-              <w:t xml:space="preserve"> </w:t>
-            </w:r>
-          </w:p>
-        </w:tc>
-        <w:tc>
-          <w:tcPr>
-            <w:tcW w:w="2160" w:type="dxa"/>
-          </w:tcPr>
-          <w:p>
-            <w:pPr>
-              <w:rPr>
-                <w:rFonts w:ascii="Times New Roman" w:eastAsia="Times New Roman" w:hAnsi="Times New Roman" w:cs="Times New Roman"/>
-                <w:color w:val="000000" w:themeColor="text1"/>
-                <w:sz w:val="20"/>
-                <w:szCs w:val="20"/>
-              </w:rPr>
-            </w:pPr>
-            <w:r>
-              <w:rPr>
-                <w:rFonts w:ascii="Times New Roman" w:eastAsia="Times New Roman" w:hAnsi="Times New Roman" w:cs="Times New Roman"/>
-                <w:color w:val="000000" w:themeColor="text1"/>
-                <w:sz w:val="20"/>
-                <w:szCs w:val="20"/>
-              </w:rPr>
-              <w:t>Selecting popular</w:t>
-            </w:r>
-            <w:proofErr w:type="gramStart"/>
-            <w:r>
-              <w:rPr>
-                <w:rFonts w:ascii="Times New Roman" w:eastAsia="Times New Roman" w:hAnsi="Times New Roman" w:cs="Times New Roman"/>
-                <w:color w:val="000000" w:themeColor="text1"/>
-                <w:sz w:val="20"/>
-                <w:szCs w:val="20"/>
-              </w:rPr>
-              <w:t>/”influencing</w:t>
-            </w:r>
-            <w:proofErr w:type="gramEnd"/>
-            <w:r>
-              <w:rPr>
-                <w:rFonts w:ascii="Times New Roman" w:eastAsia="Times New Roman" w:hAnsi="Times New Roman" w:cs="Times New Roman"/>
-                <w:color w:val="000000" w:themeColor="text1"/>
-                <w:sz w:val="20"/>
-                <w:szCs w:val="20"/>
-              </w:rPr>
-              <w:t>” radio stations, gathering location info &amp; signifier ID for each station</w:t>
-            </w:r>
-          </w:p>
-        </w:tc>
-      </w:tr>
-      <w:tr>
-        <w:tc>
-          <w:tcPr>
-            <w:tcW w:w="360" w:type="dxa"/>
-          </w:tcPr>
-          <w:p>
-            <w:pPr>
-              <w:rPr>
-                <w:rFonts w:ascii="Times New Roman" w:eastAsia="Times New Roman" w:hAnsi="Times New Roman" w:cs="Times New Roman"/>
-                <w:color w:val="000000"/>
-                <w:sz w:val="20"/>
-                <w:szCs w:val="20"/>
-              </w:rPr>
-            </w:pPr>
-            <w:r>
-              <w:rPr>
-                <w:rFonts w:ascii="Times New Roman" w:eastAsia="Times New Roman" w:hAnsi="Times New Roman" w:cs="Times New Roman"/>
-                <w:color w:val="000000"/>
-                <w:sz w:val="20"/>
-                <w:szCs w:val="20"/>
-              </w:rPr>
-              <w:t>2</w:t>
-            </w:r>
-          </w:p>
-        </w:tc>
-        <w:tc>
-          <w:tcPr>
-            <w:tcW w:w="1620" w:type="dxa"/>
-          </w:tcPr>
-          <w:p>
-            <w:pPr>
-              <w:rPr>
-                <w:rFonts w:ascii="Times New Roman" w:eastAsia="Times New Roman" w:hAnsi="Times New Roman" w:cs="Times New Roman"/>
-                <w:color w:val="D0CECE"/>
-                <w:sz w:val="20"/>
-                <w:szCs w:val="20"/>
-              </w:rPr>
-            </w:pPr>
-            <w:r>
-              <w:rPr>
-                <w:rFonts w:ascii="Times New Roman" w:eastAsia="Times New Roman" w:hAnsi="Times New Roman" w:cs="Times New Roman"/>
-                <w:color w:val="000000" w:themeColor="text1"/>
-                <w:sz w:val="20"/>
-                <w:szCs w:val="20"/>
-              </w:rPr>
-              <w:t>Songs played on radio</w:t>
-            </w:r>
-          </w:p>
-        </w:tc>
-        <w:tc>
-          <w:tcPr>
-            <w:tcW w:w="1980" w:type="dxa"/>
-          </w:tcPr>
-          <w:p>
-            <w:pPr>
-              <w:rPr>
-                <w:rFonts w:ascii="Times New Roman" w:eastAsia="Times New Roman" w:hAnsi="Times New Roman" w:cs="Times New Roman"/>
-                <w:color w:val="D0CECE"/>
-                <w:sz w:val="20"/>
-                <w:szCs w:val="20"/>
-              </w:rPr>
-            </w:pPr>
-            <w:r>
-              <w:rPr>
-                <w:rFonts w:ascii="Times New Roman" w:eastAsia="Times New Roman" w:hAnsi="Times New Roman" w:cs="Times New Roman"/>
-                <w:color w:val="000000" w:themeColor="text1"/>
-                <w:sz w:val="20"/>
-                <w:szCs w:val="20"/>
-              </w:rPr>
-              <w:t>~5 second mp3 (which yield result from music track name identifier API)</w:t>
-            </w:r>
-          </w:p>
-        </w:tc>
-        <w:tc>
-          <w:tcPr>
-            <w:tcW w:w="1710" w:type="dxa"/>
-          </w:tcPr>
-          <w:p>
-            <w:pPr>
-              <w:rPr>
-                <w:rFonts w:ascii="Times New Roman" w:eastAsia="Times New Roman" w:hAnsi="Times New Roman" w:cs="Times New Roman"/>
-                <w:color w:val="D0CECE"/>
-                <w:sz w:val="20"/>
-                <w:szCs w:val="20"/>
-              </w:rPr>
-            </w:pPr>
-          </w:p>
-        </w:tc>
-        <w:tc>
-          <w:tcPr>
-            <w:tcW w:w="1080" w:type="dxa"/>
-          </w:tcPr>
-          <w:p>
-            <w:pPr>
-              <w:rPr>
-                <w:rFonts w:ascii="Times New Roman" w:eastAsia="Times New Roman" w:hAnsi="Times New Roman" w:cs="Times New Roman"/>
-                <w:color w:val="D0CECE"/>
-                <w:sz w:val="20"/>
-                <w:szCs w:val="20"/>
-              </w:rPr>
-            </w:pPr>
-            <w:r>
-              <w:rPr>
-                <w:rFonts w:ascii="Times New Roman" w:eastAsia="Times New Roman" w:hAnsi="Times New Roman" w:cs="Times New Roman"/>
-                <w:color w:val="000000" w:themeColor="text1"/>
-                <w:sz w:val="20"/>
-                <w:szCs w:val="20"/>
-              </w:rPr>
-              <w:t>Digital Audio</w:t>
-            </w:r>
-          </w:p>
-        </w:tc>
-        <w:tc>
-          <w:tcPr>
-            <w:tcW w:w="1440" w:type="dxa"/>
-          </w:tcPr>
-          <w:p>
-            <w:pPr>
-              <w:rPr>
-                <w:rFonts w:ascii="Times New Roman" w:eastAsia="Times New Roman" w:hAnsi="Times New Roman" w:cs="Times New Roman"/>
-                <w:color w:val="D0CECE"/>
-                <w:sz w:val="20"/>
-                <w:szCs w:val="20"/>
-              </w:rPr>
-            </w:pPr>
-            <w:r>
-              <w:rPr>
-                <w:rFonts w:ascii="Times New Roman" w:eastAsia="Times New Roman" w:hAnsi="Times New Roman" w:cs="Times New Roman"/>
-                <w:color w:val="000000" w:themeColor="text1"/>
-                <w:sz w:val="20"/>
-                <w:szCs w:val="20"/>
-              </w:rPr>
-              <w:t xml:space="preserve">Will be collected via </w:t>
-            </w:r>
             <w:hyperlink r:id="rId9" w:tgtFrame="_blank" w:history="1">
               <w:r>
                 <w:rPr>
@@ -1382,6 +1377,33 @@
                 <w:t>http://radio.garden/</w:t>
               </w:r>
             </w:hyperlink>
+            <w:r>
+              <w:rPr>
+                <w:rFonts w:ascii="Times New Roman" w:eastAsia="Times New Roman" w:hAnsi="Times New Roman" w:cs="Times New Roman"/>
+                <w:color w:val="D0CECE"/>
+                <w:sz w:val="20"/>
+                <w:szCs w:val="20"/>
+              </w:rPr>
+              <w:t xml:space="preserve"> </w:t>
+            </w:r>
+            <w:r>
+              <w:rPr>
+                <w:rFonts w:ascii="Times New Roman" w:eastAsia="Times New Roman" w:hAnsi="Times New Roman" w:cs="Times New Roman"/>
+                <w:color w:val="000000" w:themeColor="text1"/>
+                <w:sz w:val="20"/>
+                <w:szCs w:val="20"/>
+              </w:rPr>
+              <w:t>)</w:t>
+            </w:r>
+            <w:r>
+              <w:rPr>
+                <w:rFonts w:ascii="Times New Roman" w:eastAsia="Times New Roman" w:hAnsi="Times New Roman" w:cs="Times New Roman"/>
+                <w:color w:val="D0CECE"/>
+                <w:sz w:val="20"/>
+                <w:szCs w:val="20"/>
+              </w:rPr>
+              <w:t xml:space="preserve"> </w:t>
+            </w:r>
           </w:p>
         </w:tc>
         <w:tc>
@@ -1392,6 +1414,76 @@
             <w:pPr>
               <w:rPr>
                 <w:rFonts w:ascii="Times New Roman" w:eastAsia="Times New Roman" w:hAnsi="Times New Roman" w:cs="Times New Roman"/>
+                <w:color w:val="000000" w:themeColor="text1"/>
+                <w:sz w:val="20"/>
+                <w:szCs w:val="20"/>
+              </w:rPr>
+            </w:pPr>
+            <w:r>
+              <w:rPr>
+                <w:rFonts w:ascii="Times New Roman" w:eastAsia="Times New Roman" w:hAnsi="Times New Roman" w:cs="Times New Roman"/>
+                <w:color w:val="000000" w:themeColor="text1"/>
+                <w:sz w:val="20"/>
+                <w:szCs w:val="20"/>
+              </w:rPr>
+              <w:t>Selecting popular</w:t>
+            </w:r>
+            <w:proofErr w:type="gramStart"/>
+            <w:r>
+              <w:rPr>
+                <w:rFonts w:ascii="Times New Roman" w:eastAsia="Times New Roman" w:hAnsi="Times New Roman" w:cs="Times New Roman"/>
+                <w:color w:val="000000" w:themeColor="text1"/>
+                <w:sz w:val="20"/>
+                <w:szCs w:val="20"/>
+              </w:rPr>
+              <w:t>/”influencing</w:t>
+            </w:r>
+            <w:proofErr w:type="gramEnd"/>
+            <w:r>
+              <w:rPr>
+                <w:rFonts w:ascii="Times New Roman" w:eastAsia="Times New Roman" w:hAnsi="Times New Roman" w:cs="Times New Roman"/>
+                <w:color w:val="000000" w:themeColor="text1"/>
+                <w:sz w:val="20"/>
+                <w:szCs w:val="20"/>
+              </w:rPr>
+              <w:t>” radio stations, gathering location info &amp; signifier ID for each station</w:t>
+            </w:r>
+          </w:p>
+        </w:tc>
+      </w:tr>
+      <w:tr>
+        <w:tc>
+          <w:tcPr>
+            <w:tcW w:w="360" w:type="dxa"/>
+          </w:tcPr>
+          <w:p>
+            <w:pPr>
+              <w:rPr>
+                <w:rFonts w:ascii="Times New Roman" w:eastAsia="Times New Roman" w:hAnsi="Times New Roman" w:cs="Times New Roman"/>
+                <w:color w:val="000000"/>
+                <w:sz w:val="20"/>
+                <w:szCs w:val="20"/>
+              </w:rPr>
+            </w:pPr>
+            <w:r>
+              <w:rPr>
+                <w:rFonts w:ascii="Times New Roman" w:eastAsia="Times New Roman" w:hAnsi="Times New Roman" w:cs="Times New Roman"/>
+                <w:color w:val="000000"/>
+                <w:sz w:val="20"/>
+                <w:szCs w:val="20"/>
+              </w:rPr>
+              <w:t>2</w:t>
+            </w:r>
+          </w:p>
+        </w:tc>
+        <w:tc>
+          <w:tcPr>
+            <w:tcW w:w="1620" w:type="dxa"/>
+          </w:tcPr>
+          <w:p>
+            <w:pPr>
+              <w:rPr>
+                <w:rFonts w:ascii="Times New Roman" w:eastAsia="Times New Roman" w:hAnsi="Times New Roman" w:cs="Times New Roman"/>
                 <w:color w:val="D0CECE"/>
                 <w:sz w:val="20"/>
                 <w:szCs w:val="20"/>
@@ -1404,7 +1496,94 @@
                 <w:sz w:val="20"/>
                 <w:szCs w:val="20"/>
               </w:rPr>
-              <w:t xml:space="preserve">Building program that records 5 second mp3 clip from stations on </w:t>
+              <w:t>Songs played on radio</w:t>
+            </w:r>
+          </w:p>
+        </w:tc>
+        <w:tc>
+          <w:tcPr>
+            <w:tcW w:w="1980" w:type="dxa"/>
+          </w:tcPr>
+          <w:p>
+            <w:pPr>
+              <w:rPr>
+                <w:rFonts w:ascii="Times New Roman" w:eastAsia="Times New Roman" w:hAnsi="Times New Roman" w:cs="Times New Roman"/>
+                <w:color w:val="D0CECE"/>
+                <w:sz w:val="20"/>
+                <w:szCs w:val="20"/>
+              </w:rPr>
+            </w:pPr>
+            <w:r>
+              <w:rPr>
+                <w:rFonts w:ascii="Times New Roman" w:eastAsia="Times New Roman" w:hAnsi="Times New Roman" w:cs="Times New Roman"/>
+                <w:color w:val="000000" w:themeColor="text1"/>
+                <w:sz w:val="20"/>
+                <w:szCs w:val="20"/>
+              </w:rPr>
+              <w:t>~5 second mp3 (which yield result from music track name identifier API)</w:t>
+            </w:r>
+          </w:p>
+        </w:tc>
+        <w:tc>
+          <w:tcPr>
+            <w:tcW w:w="1710" w:type="dxa"/>
+          </w:tcPr>
+          <w:p>
+            <w:pPr>
+              <w:rPr>
+                <w:rFonts w:ascii="Times New Roman" w:eastAsia="Times New Roman" w:hAnsi="Times New Roman" w:cs="Times New Roman"/>
+                <w:color w:val="D0CECE"/>
+                <w:sz w:val="20"/>
+                <w:szCs w:val="20"/>
+              </w:rPr>
+            </w:pPr>
+          </w:p>
+        </w:tc>
+        <w:tc>
+          <w:tcPr>
+            <w:tcW w:w="1080" w:type="dxa"/>
+          </w:tcPr>
+          <w:p>
+            <w:pPr>
+              <w:rPr>
+                <w:rFonts w:ascii="Times New Roman" w:eastAsia="Times New Roman" w:hAnsi="Times New Roman" w:cs="Times New Roman"/>
+                <w:color w:val="D0CECE"/>
+                <w:sz w:val="20"/>
+                <w:szCs w:val="20"/>
+              </w:rPr>
+            </w:pPr>
+            <w:r>
+              <w:rPr>
+                <w:rFonts w:ascii="Times New Roman" w:eastAsia="Times New Roman" w:hAnsi="Times New Roman" w:cs="Times New Roman"/>
+                <w:color w:val="000000" w:themeColor="text1"/>
+                <w:sz w:val="20"/>
+                <w:szCs w:val="20"/>
+              </w:rPr>
+              <w:t>Digital Audio</w:t>
+            </w:r>
+          </w:p>
+        </w:tc>
+        <w:tc>
+          <w:tcPr>
+            <w:tcW w:w="1440" w:type="dxa"/>
+          </w:tcPr>
+          <w:p>
+            <w:pPr>
+              <w:rPr>
+                <w:rFonts w:ascii="Times New Roman" w:eastAsia="Times New Roman" w:hAnsi="Times New Roman" w:cs="Times New Roman"/>
+                <w:color w:val="D0CECE"/>
+                <w:sz w:val="20"/>
+                <w:szCs w:val="20"/>
+              </w:rPr>
+            </w:pPr>
+            <w:r>
+              <w:rPr>
+                <w:rFonts w:ascii="Times New Roman" w:eastAsia="Times New Roman" w:hAnsi="Times New Roman" w:cs="Times New Roman"/>
+                <w:color w:val="000000" w:themeColor="text1"/>
+                <w:sz w:val="20"/>
+                <w:szCs w:val="20"/>
+              </w:rPr>
+              <w:t xml:space="preserve">Will be collected via </w:t>
             </w:r>
             <w:hyperlink r:id="rId10" w:tgtFrame="_blank" w:history="1">
               <w:r>
@@ -1419,6 +1598,41 @@
             </w:hyperlink>
           </w:p>
         </w:tc>
+        <w:tc>
+          <w:tcPr>
+            <w:tcW w:w="2160" w:type="dxa"/>
+          </w:tcPr>
+          <w:p>
+            <w:pPr>
+              <w:rPr>
+                <w:rFonts w:ascii="Times New Roman" w:eastAsia="Times New Roman" w:hAnsi="Times New Roman" w:cs="Times New Roman"/>
+                <w:color w:val="D0CECE"/>
+                <w:sz w:val="20"/>
+                <w:szCs w:val="20"/>
+              </w:rPr>
+            </w:pPr>
+            <w:r>
+              <w:rPr>
+                <w:rFonts w:ascii="Times New Roman" w:eastAsia="Times New Roman" w:hAnsi="Times New Roman" w:cs="Times New Roman"/>
+                <w:color w:val="000000" w:themeColor="text1"/>
+                <w:sz w:val="20"/>
+                <w:szCs w:val="20"/>
+              </w:rPr>
+              <w:t xml:space="preserve">Building program that records 5 second mp3 clip from stations on </w:t>
+            </w:r>
+            <w:hyperlink r:id="rId11" w:tgtFrame="_blank" w:history="1">
+              <w:r>
+                <w:rPr>
+                  <w:rStyle w:val="Hyperlink"/>
+                  <w:rFonts w:ascii="Times New Roman" w:eastAsia="Times New Roman" w:hAnsi="Times New Roman" w:cs="Times New Roman"/>
+                  <w:sz w:val="20"/>
+                  <w:szCs w:val="20"/>
+                </w:rPr>
+                <w:t>http://radio.garden/</w:t>
+              </w:r>
+            </w:hyperlink>
+          </w:p>
+        </w:tc>
       </w:tr>
       <w:tr>
         <w:tc>
@@ -1837,6 +2051,56 @@
       <w:pPr>
         <w:rPr>
           <w:rFonts w:ascii="Times New Roman" w:eastAsia="Times New Roman" w:hAnsi="Times New Roman" w:cs="Times New Roman"/>
+          <w:color w:val="D0CECE"/>
+          <w:sz w:val="20"/>
+          <w:szCs w:val="20"/>
+        </w:rPr>
+      </w:pPr>
+    </w:p>
+    <w:p>
+      <w:pPr>
+        <w:rPr>
+          <w:rFonts w:ascii="Times New Roman" w:eastAsia="Times New Roman" w:hAnsi="Times New Roman" w:cs="Times New Roman"/>
+          <w:color w:val="D0CECE"/>
+          <w:sz w:val="20"/>
+          <w:szCs w:val="20"/>
+        </w:rPr>
+      </w:pPr>
+    </w:p>
+    <w:p>
+      <w:pPr>
+        <w:rPr>
+          <w:rFonts w:ascii="Times New Roman" w:eastAsia="Times New Roman" w:hAnsi="Times New Roman" w:cs="Times New Roman"/>
+          <w:color w:val="D0CECE"/>
+          <w:sz w:val="20"/>
+          <w:szCs w:val="20"/>
+        </w:rPr>
+      </w:pPr>
+    </w:p>
+    <w:p>
+      <w:pPr>
+        <w:rPr>
+          <w:rFonts w:ascii="Times New Roman" w:eastAsia="Times New Roman" w:hAnsi="Times New Roman" w:cs="Times New Roman"/>
+          <w:color w:val="D0CECE"/>
+          <w:sz w:val="20"/>
+          <w:szCs w:val="20"/>
+        </w:rPr>
+      </w:pPr>
+    </w:p>
+    <w:p>
+      <w:pPr>
+        <w:rPr>
+          <w:rFonts w:ascii="Times New Roman" w:eastAsia="Times New Roman" w:hAnsi="Times New Roman" w:cs="Times New Roman"/>
+          <w:color w:val="D0CECE"/>
+          <w:sz w:val="20"/>
+          <w:szCs w:val="20"/>
+        </w:rPr>
+      </w:pPr>
+    </w:p>
+    <w:p>
+      <w:pPr>
+        <w:rPr>
+          <w:rFonts w:ascii="Times New Roman" w:eastAsia="Times New Roman" w:hAnsi="Times New Roman" w:cs="Times New Roman"/>
           <w:b/>
         </w:rPr>
       </w:pPr>
@@ -1908,15 +2172,66 @@
           <w:color w:val="000000" w:themeColor="text1"/>
           <w:szCs w:val="20"/>
         </w:rPr>
-        <w:t>ombination of developer tools and Python functions, the geographic coordinates and unique ID’s of each relevant radio station will be captured into a Python dictionary structure. The geographic coordinates of each radio station, along with the broadcast reach and number of listeners for each station, will be a proxy for a geographic location’s musical preference. Other data integral to this project will be short mp3 audio clips captured from every station at consistent time intervals. This data will be used to determine the nature of music most frequently played by stations in certain areas. A shapefile containing US borders will also be necessary for this project.</w:t>
-      </w:r>
-    </w:p>
-    <w:p>
-      <w:pPr>
-        <w:rPr>
-          <w:rFonts w:ascii="Times New Roman" w:eastAsia="Times New Roman" w:hAnsi="Times New Roman" w:cs="Times New Roman"/>
-          <w:color w:val="000000" w:themeColor="text1"/>
-          <w:szCs w:val="20"/>
+        <w:t xml:space="preserve">ombination of developer tools and Python functions, the geographic coordinates and unique ID’s of each relevant radio station will be captured into a Python dictionary structure. The geographic coordinates of each radio station, along with the broadcast reach and number of listeners for each station, will be a proxy for a geographic location’s musical preference. Other data integral to this project will be short </w:t>
+      </w:r>
+      <w:r>
+        <w:rPr>
+          <w:rFonts w:ascii="Times New Roman" w:eastAsia="Times New Roman" w:hAnsi="Times New Roman" w:cs="Times New Roman"/>
+          <w:color w:val="000000" w:themeColor="text1"/>
+          <w:szCs w:val="20"/>
+        </w:rPr>
+        <w:t>.</w:t>
+      </w:r>
+      <w:r>
+        <w:rPr>
+          <w:rFonts w:ascii="Times New Roman" w:eastAsia="Times New Roman" w:hAnsi="Times New Roman" w:cs="Times New Roman"/>
+          <w:color w:val="000000" w:themeColor="text1"/>
+          <w:szCs w:val="20"/>
+        </w:rPr>
+        <w:t>mp3 audio clips captured from every station at consistent time intervals. This data will be used to determine the nature of music most frequently played by stations in certain areas. A shapefile containing US borders will also be necessary for this project.</w:t>
+      </w:r>
+      <w:r>
+        <w:rPr>
+          <w:rFonts w:ascii="Times New Roman" w:eastAsia="Times New Roman" w:hAnsi="Times New Roman" w:cs="Times New Roman"/>
+          <w:color w:val="000000" w:themeColor="text1"/>
+          <w:szCs w:val="20"/>
+        </w:rPr>
+        <w:t xml:space="preserve"> </w:t>
+      </w:r>
+    </w:p>
+    <w:p>
+      <w:pPr>
+        <w:rPr>
+          <w:rFonts w:ascii="Times New Roman" w:eastAsia="Times New Roman" w:hAnsi="Times New Roman" w:cs="Times New Roman"/>
+          <w:i/>
+          <w:color w:val="D0CECE"/>
+          <w:sz w:val="20"/>
+          <w:szCs w:val="20"/>
+          <w:highlight w:val="yellow"/>
+        </w:rPr>
+      </w:pPr>
+    </w:p>
+    <w:p>
+      <w:pPr>
+        <w:rPr>
+          <w:rFonts w:ascii="Times New Roman" w:eastAsia="Times New Roman" w:hAnsi="Times New Roman" w:cs="Times New Roman"/>
+          <w:i/>
+          <w:color w:val="D0CECE"/>
+          <w:sz w:val="20"/>
+          <w:szCs w:val="20"/>
+          <w:highlight w:val="yellow"/>
+        </w:rPr>
+      </w:pPr>
+    </w:p>
+    <w:p>
+      <w:pPr>
+        <w:rPr>
+          <w:rFonts w:ascii="Times New Roman" w:eastAsia="Times New Roman" w:hAnsi="Times New Roman" w:cs="Times New Roman"/>
+          <w:i/>
+          <w:color w:val="D0CECE"/>
+          <w:sz w:val="20"/>
+          <w:szCs w:val="20"/>
+          <w:highlight w:val="yellow"/>
         </w:rPr>
       </w:pPr>
     </w:p>
@@ -2216,7 +2531,7 @@
                 <w:szCs w:val="20"/>
               </w:rPr>
             </w:pPr>
-            <w:hyperlink r:id="rId11" w:tgtFrame="_blank" w:history="1">
+            <w:hyperlink r:id="rId12" w:tgtFrame="_blank" w:history="1">
               <w:r>
                 <w:rPr>
                   <w:rStyle w:val="Hyperlink"/>
@@ -2269,7 +2584,6 @@
                 <w:sz w:val="20"/>
                 <w:szCs w:val="20"/>
               </w:rPr>
-              <w:lastRenderedPageBreak/>
               <w:t>2</w:t>
             </w:r>
           </w:p>
@@ -2335,7 +2649,7 @@
                 <w:szCs w:val="20"/>
               </w:rPr>
             </w:pPr>
-            <w:hyperlink r:id="rId12" w:tgtFrame="_blank" w:history="1">
+            <w:hyperlink r:id="rId13" w:tgtFrame="_blank" w:history="1">
               <w:r>
                 <w:rPr>
                   <w:rStyle w:val="Hyperlink"/>
@@ -2435,7 +2749,7 @@
                 <w:szCs w:val="20"/>
               </w:rPr>
             </w:pPr>
-            <w:hyperlink r:id="rId13" w:history="1">
+            <w:hyperlink r:id="rId14" w:history="1">
               <w:r>
                 <w:rPr>
                   <w:rStyle w:val="Hyperlink"/>
@@ -2534,7 +2848,7 @@
         </w:rPr>
         <w:t xml:space="preserve">. The first step of this process is to select a series of radio stations which represent major cities in the U.S., and have substantial “influence” over the area, characterized mainly by number of listeners. Once the stations have been selected, their unique “ID’s” or URL paths on </w:t>
       </w:r>
-      <w:hyperlink r:id="rId14" w:history="1">
+      <w:hyperlink r:id="rId15" w:history="1">
         <w:r>
           <w:rPr>
             <w:rStyle w:val="Hyperlink"/>
@@ -2561,7 +2875,7 @@
         </w:rPr>
         <w:t xml:space="preserve"> of the day, captures mp3 clips from each station, saves these clips to disk memory to further route them to a song identifier program’s (</w:t>
       </w:r>
-      <w:hyperlink r:id="rId15" w:history="1">
+      <w:hyperlink r:id="rId16" w:history="1">
         <w:r>
           <w:rPr>
             <w:rStyle w:val="Hyperlink"/>
@@ -2622,7 +2936,19 @@
         <w:rPr>
           <w:rFonts w:ascii="Times New Roman" w:eastAsia="Times New Roman" w:hAnsi="Times New Roman" w:cs="Times New Roman"/>
         </w:rPr>
-        <w:t>tempo” may be grouped together with “trip hop,” whereas overly vague genre</w:t>
+        <w:t xml:space="preserve">tempo” may be grouped together with “trip hop,” </w:t>
+      </w:r>
+      <w:r>
+        <w:rPr>
+          <w:rFonts w:ascii="Times New Roman" w:eastAsia="Times New Roman" w:hAnsi="Times New Roman" w:cs="Times New Roman"/>
+        </w:rPr>
+        <w:t>while</w:t>
+      </w:r>
+      <w:r>
+        <w:rPr>
+          <w:rFonts w:ascii="Times New Roman" w:eastAsia="Times New Roman" w:hAnsi="Times New Roman" w:cs="Times New Roman"/>
+        </w:rPr>
+        <w:t xml:space="preserve"> overly vague genre</w:t>
       </w:r>
       <w:r>
         <w:rPr>
@@ -2646,13 +2972,27 @@
         <w:rPr>
           <w:rFonts w:ascii="Times New Roman" w:eastAsia="Times New Roman" w:hAnsi="Times New Roman" w:cs="Times New Roman"/>
         </w:rPr>
-        <w:t xml:space="preserve">. Once genre frequency statistics have been generated for each broadcast area, a method will be created (described in Figure 2.) which uses weighted averaging to determine the statistics </w:t>
-      </w:r>
-      <w:r>
-        <w:rPr>
-          <w:rFonts w:ascii="Times New Roman" w:eastAsia="Times New Roman" w:hAnsi="Times New Roman" w:cs="Times New Roman"/>
-        </w:rPr>
-        <w:t>of areas that share overlapping broadcast reaches. Using a collection of map algebra techniques, an interactive web map surface will be created which visualizes the results of this program in close to real-time.</w:t>
+        <w:t xml:space="preserve">. Once genre frequency statistics have been generated for each broadcast area, a method will be created (described in Figure 2.) </w:t>
+      </w:r>
+      <w:bookmarkStart w:id="0" w:name="_GoBack"/>
+      <w:r>
+        <w:rPr>
+          <w:rFonts w:ascii="Times New Roman" w:eastAsia="Times New Roman" w:hAnsi="Times New Roman" w:cs="Times New Roman"/>
+        </w:rPr>
+        <w:t xml:space="preserve">which uses weighted averaging to determine the statistics </w:t>
+      </w:r>
+      <w:r>
+        <w:rPr>
+          <w:rFonts w:ascii="Times New Roman" w:eastAsia="Times New Roman" w:hAnsi="Times New Roman" w:cs="Times New Roman"/>
+        </w:rPr>
+        <w:t xml:space="preserve">of areas that share overlapping broadcast </w:t>
+      </w:r>
+      <w:bookmarkEnd w:id="0"/>
+      <w:r>
+        <w:rPr>
+          <w:rFonts w:ascii="Times New Roman" w:eastAsia="Times New Roman" w:hAnsi="Times New Roman" w:cs="Times New Roman"/>
+        </w:rPr>
+        <w:t>reaches. Using a collection of map algebra techniques, an interactive web map surface will be created which visualizes the results of this program in close to real-time.</w:t>
       </w:r>
     </w:p>
     <w:p>
@@ -2760,6 +3100,7 @@
           <w:rFonts w:ascii="Times New Roman" w:eastAsia="Times New Roman" w:hAnsi="Times New Roman" w:cs="Times New Roman"/>
           <w:b/>
         </w:rPr>
+        <w:lastRenderedPageBreak/>
         <w:t>Results Verification</w:t>
       </w:r>
     </w:p>
@@ -2920,7 +3261,7 @@
           <w:szCs w:val="22"/>
         </w:rPr>
       </w:pPr>
-      <w:hyperlink r:id="rId16" w:history="1">
+      <w:hyperlink r:id="rId17" w:history="1">
         <w:r>
           <w:rPr>
             <w:rStyle w:val="Hyperlink"/>
@@ -2951,7 +3292,7 @@
           <w:szCs w:val="22"/>
         </w:rPr>
       </w:pPr>
-      <w:hyperlink r:id="rId17" w:tgtFrame="_blank" w:history="1">
+      <w:hyperlink r:id="rId18" w:tgtFrame="_blank" w:history="1">
         <w:r>
           <w:rPr>
             <w:rStyle w:val="Hyperlink"/>
@@ -2981,7 +3322,7 @@
           <w:szCs w:val="22"/>
         </w:rPr>
       </w:pPr>
-      <w:hyperlink r:id="rId18" w:history="1">
+      <w:hyperlink r:id="rId19" w:history="1">
         <w:r>
           <w:rPr>
             <w:rStyle w:val="Hyperlink"/>
@@ -3013,7 +3354,7 @@
           <w:szCs w:val="22"/>
         </w:rPr>
       </w:pPr>
-      <w:hyperlink r:id="rId19" w:history="1">
+      <w:hyperlink r:id="rId20" w:history="1">
         <w:r>
           <w:rPr>
             <w:rStyle w:val="Hyperlink"/>

</xml_diff>